<commit_message>
Added SSU for buying and selling assets.
</commit_message>
<xml_diff>
--- a/documentation/__to_submit/development/SSU/SSU_RealTimeAssetsView.docx
+++ b/documentation/__to_submit/development/SSU/SSU_RealTimeAssetsView.docx
@@ -638,7 +638,45 @@
                                   <w14:round/>
                                 </w14:textOutline>
                               </w:rPr>
-                              <w:t>real time assets view</w:t>
+                              <w:t xml:space="preserve">real time </w:t>
+                            </w:r>
+                            <w:proofErr w:type="gramStart"/>
+                            <w:r>
+                              <w:rPr>
+                                <w:color w:val="BF8F00" w:themeColor="accent4" w:themeShade="BF"/>
+                                <w:sz w:val="48"/>
+                                <w:szCs w:val="48"/>
+                                <w14:shadow w14:blurRad="38100" w14:dist="25400" w14:dir="5400000" w14:sx="100000" w14:sy="100000" w14:kx="0" w14:ky="0" w14:algn="ctr">
+                                  <w14:srgbClr w14:val="6E747A">
+                                    <w14:alpha w14:val="57000"/>
+                                  </w14:srgbClr>
+                                </w14:shadow>
+                                <w14:textOutline w14:w="0" w14:cap="flat" w14:cmpd="sng" w14:algn="ctr">
+                                  <w14:noFill/>
+                                  <w14:prstDash w14:val="solid"/>
+                                  <w14:round/>
+                                </w14:textOutline>
+                              </w:rPr>
+                              <w:t>assets</w:t>
+                            </w:r>
+                            <w:proofErr w:type="gramEnd"/>
+                            <w:r>
+                              <w:rPr>
+                                <w:color w:val="BF8F00" w:themeColor="accent4" w:themeShade="BF"/>
+                                <w:sz w:val="48"/>
+                                <w:szCs w:val="48"/>
+                                <w14:shadow w14:blurRad="38100" w14:dist="25400" w14:dir="5400000" w14:sx="100000" w14:sy="100000" w14:kx="0" w14:ky="0" w14:algn="ctr">
+                                  <w14:srgbClr w14:val="6E747A">
+                                    <w14:alpha w14:val="57000"/>
+                                  </w14:srgbClr>
+                                </w14:shadow>
+                                <w14:textOutline w14:w="0" w14:cap="flat" w14:cmpd="sng" w14:algn="ctr">
+                                  <w14:noFill/>
+                                  <w14:prstDash w14:val="solid"/>
+                                  <w14:round/>
+                                </w14:textOutline>
+                              </w:rPr>
+                              <w:t xml:space="preserve"> view</w:t>
                             </w:r>
                           </w:p>
                         </w:txbxContent>
@@ -1381,7 +1419,7 @@
             <w:rPr>
               <w:noProof/>
             </w:rPr>
-            <w:instrText xml:space="preserve"> PAGEREF _Toc130465238 \h </w:instrText>
+            <w:instrText xml:space="preserve"> PAGEREF _Toc130466765 \h </w:instrText>
           </w:r>
           <w:r>
             <w:rPr>
@@ -1398,7 +1436,7 @@
             <w:rPr>
               <w:noProof/>
             </w:rPr>
-            <w:t>2</w:t>
+            <w:t>3</w:t>
           </w:r>
           <w:r>
             <w:rPr>
@@ -1456,7 +1494,7 @@
             <w:rPr>
               <w:noProof/>
             </w:rPr>
-            <w:instrText xml:space="preserve"> PAGEREF _Toc130465239 \h </w:instrText>
+            <w:instrText xml:space="preserve"> PAGEREF _Toc130466766 \h </w:instrText>
           </w:r>
           <w:r>
             <w:rPr>
@@ -1531,7 +1569,7 @@
             <w:rPr>
               <w:noProof/>
             </w:rPr>
-            <w:instrText xml:space="preserve"> PAGEREF _Toc130465240 \h </w:instrText>
+            <w:instrText xml:space="preserve"> PAGEREF _Toc130466767 \h </w:instrText>
           </w:r>
           <w:r>
             <w:rPr>
@@ -1606,7 +1644,7 @@
             <w:rPr>
               <w:noProof/>
             </w:rPr>
-            <w:instrText xml:space="preserve"> PAGEREF _Toc130465241 \h </w:instrText>
+            <w:instrText xml:space="preserve"> PAGEREF _Toc130466768 \h </w:instrText>
           </w:r>
           <w:r>
             <w:rPr>
@@ -1681,7 +1719,7 @@
             <w:rPr>
               <w:noProof/>
             </w:rPr>
-            <w:instrText xml:space="preserve"> PAGEREF _Toc130465242 \h </w:instrText>
+            <w:instrText xml:space="preserve"> PAGEREF _Toc130466769 \h </w:instrText>
           </w:r>
           <w:r>
             <w:rPr>
@@ -1756,7 +1794,7 @@
             <w:rPr>
               <w:noProof/>
             </w:rPr>
-            <w:instrText xml:space="preserve"> PAGEREF _Toc130465243 \h </w:instrText>
+            <w:instrText xml:space="preserve"> PAGEREF _Toc130466770 \h </w:instrText>
           </w:r>
           <w:r>
             <w:rPr>
@@ -1831,7 +1869,7 @@
             <w:rPr>
               <w:noProof/>
             </w:rPr>
-            <w:instrText xml:space="preserve"> PAGEREF _Toc130465244 \h </w:instrText>
+            <w:instrText xml:space="preserve"> PAGEREF _Toc130466771 \h </w:instrText>
           </w:r>
           <w:r>
             <w:rPr>
@@ -1906,7 +1944,7 @@
             <w:rPr>
               <w:noProof/>
             </w:rPr>
-            <w:instrText xml:space="preserve"> PAGEREF _Toc130465245 \h </w:instrText>
+            <w:instrText xml:space="preserve"> PAGEREF _Toc130466772 \h </w:instrText>
           </w:r>
           <w:r>
             <w:rPr>
@@ -1966,7 +2004,7 @@
             <w:rPr>
               <w:noProof/>
             </w:rPr>
-            <w:instrText xml:space="preserve"> PAGEREF _Toc130465246 \h </w:instrText>
+            <w:instrText xml:space="preserve"> PAGEREF _Toc130466773 \h </w:instrText>
           </w:r>
           <w:r>
             <w:rPr>
@@ -2034,7 +2072,7 @@
             <w:rPr>
               <w:noProof/>
             </w:rPr>
-            <w:instrText xml:space="preserve"> PAGEREF _Toc130465247 \h </w:instrText>
+            <w:instrText xml:space="preserve"> PAGEREF _Toc130466774 \h </w:instrText>
           </w:r>
           <w:r>
             <w:rPr>
@@ -2103,7 +2141,7 @@
             <w:rPr>
               <w:noProof/>
             </w:rPr>
-            <w:instrText xml:space="preserve"> PAGEREF _Toc130465248 \h </w:instrText>
+            <w:instrText xml:space="preserve"> PAGEREF _Toc130466775 \h </w:instrText>
           </w:r>
           <w:r>
             <w:rPr>
@@ -2172,7 +2210,7 @@
             <w:rPr>
               <w:noProof/>
             </w:rPr>
-            <w:instrText xml:space="preserve"> PAGEREF _Toc130465249 \h </w:instrText>
+            <w:instrText xml:space="preserve"> PAGEREF _Toc130466776 \h </w:instrText>
           </w:r>
           <w:r>
             <w:rPr>
@@ -2232,7 +2270,7 @@
             <w:rPr>
               <w:noProof/>
             </w:rPr>
-            <w:instrText xml:space="preserve"> PAGEREF _Toc130465250 \h </w:instrText>
+            <w:instrText xml:space="preserve"> PAGEREF _Toc130466777 \h </w:instrText>
           </w:r>
           <w:r>
             <w:rPr>
@@ -2292,7 +2330,7 @@
             <w:rPr>
               <w:noProof/>
             </w:rPr>
-            <w:instrText xml:space="preserve"> PAGEREF _Toc130465251 \h </w:instrText>
+            <w:instrText xml:space="preserve"> PAGEREF _Toc130466778 \h </w:instrText>
           </w:r>
           <w:r>
             <w:rPr>
@@ -2352,7 +2390,7 @@
             <w:rPr>
               <w:noProof/>
             </w:rPr>
-            <w:instrText xml:space="preserve"> PAGEREF _Toc130465252 \h </w:instrText>
+            <w:instrText xml:space="preserve"> PAGEREF _Toc130466779 \h </w:instrText>
           </w:r>
           <w:r>
             <w:rPr>
@@ -2421,6 +2459,12 @@
     <w:p/>
     <w:p/>
     <w:p/>
+    <w:p/>
+    <w:p/>
+    <w:p/>
+    <w:p/>
+    <w:p/>
+    <w:p/>
     <w:p>
       <w:pPr>
         <w:pStyle w:val="Heading1"/>
@@ -2430,7 +2474,7 @@
           <w:szCs w:val="36"/>
         </w:rPr>
       </w:pPr>
-      <w:bookmarkStart w:id="0" w:name="_Toc130465238"/>
+      <w:bookmarkStart w:id="0" w:name="_Toc130466765"/>
       <w:r>
         <w:rPr>
           <w:color w:val="BF8F00" w:themeColor="accent4" w:themeShade="BF"/>
@@ -3026,14 +3070,13 @@
           <w:szCs w:val="36"/>
         </w:rPr>
       </w:pPr>
-      <w:bookmarkStart w:id="1" w:name="_Toc130465239"/>
+      <w:bookmarkStart w:id="1" w:name="_Toc130466766"/>
       <w:r>
         <w:rPr>
           <w:color w:val="BF8F00" w:themeColor="accent4" w:themeShade="BF"/>
           <w:sz w:val="36"/>
           <w:szCs w:val="36"/>
         </w:rPr>
-        <w:lastRenderedPageBreak/>
         <w:t>Introduction</w:t>
       </w:r>
       <w:bookmarkEnd w:id="1"/>
@@ -3050,7 +3093,7 @@
           <w:color w:val="BF8F00" w:themeColor="accent4" w:themeShade="BF"/>
         </w:rPr>
       </w:pPr>
-      <w:bookmarkStart w:id="2" w:name="_Toc130465240"/>
+      <w:bookmarkStart w:id="2" w:name="_Toc130466767"/>
       <w:r>
         <w:rPr>
           <w:color w:val="BF8F00" w:themeColor="accent4" w:themeShade="BF"/>
@@ -3214,7 +3257,7 @@
           <w:color w:val="BF8F00" w:themeColor="accent4" w:themeShade="BF"/>
         </w:rPr>
       </w:pPr>
-      <w:bookmarkStart w:id="3" w:name="_Toc130465241"/>
+      <w:bookmarkStart w:id="3" w:name="_Toc130466768"/>
       <w:r>
         <w:rPr>
           <w:color w:val="BF8F00" w:themeColor="accent4" w:themeShade="BF"/>
@@ -3253,7 +3296,7 @@
           <w:color w:val="BF8F00" w:themeColor="accent4" w:themeShade="BF"/>
         </w:rPr>
       </w:pPr>
-      <w:bookmarkStart w:id="4" w:name="_Toc130465242"/>
+      <w:bookmarkStart w:id="4" w:name="_Toc130466769"/>
       <w:r>
         <w:rPr>
           <w:color w:val="BF8F00" w:themeColor="accent4" w:themeShade="BF"/>
@@ -3330,7 +3373,7 @@
           <w:color w:val="BF8F00" w:themeColor="accent4" w:themeShade="BF"/>
         </w:rPr>
       </w:pPr>
-      <w:bookmarkStart w:id="5" w:name="_Toc130465243"/>
+      <w:bookmarkStart w:id="5" w:name="_Toc130466770"/>
       <w:r>
         <w:rPr>
           <w:color w:val="BF8F00" w:themeColor="accent4" w:themeShade="BF"/>
@@ -3370,7 +3413,7 @@
           <w:szCs w:val="36"/>
         </w:rPr>
       </w:pPr>
-      <w:bookmarkStart w:id="6" w:name="_Toc130465244"/>
+      <w:bookmarkStart w:id="6" w:name="_Toc130466771"/>
       <w:r>
         <w:rPr>
           <w:color w:val="BF8F00" w:themeColor="accent4" w:themeShade="BF"/>
@@ -3409,7 +3452,7 @@
           <w:color w:val="BF8F00" w:themeColor="accent4" w:themeShade="BF"/>
         </w:rPr>
       </w:pPr>
-      <w:bookmarkStart w:id="7" w:name="_Toc130465245"/>
+      <w:bookmarkStart w:id="7" w:name="_Toc130466772"/>
       <w:r>
         <w:rPr>
           <w:color w:val="BF8F00" w:themeColor="accent4" w:themeShade="BF"/>
@@ -3519,7 +3562,15 @@
           <w:sz w:val="28"/>
           <w:szCs w:val="28"/>
         </w:rPr>
-        <w:t xml:space="preserve">. This functionality user can </w:t>
+        <w:t xml:space="preserve">. This </w:t>
+      </w:r>
+      <w:r>
+        <w:rPr>
+          <w:sz w:val="28"/>
+          <w:szCs w:val="28"/>
+        </w:rPr>
+        <w:lastRenderedPageBreak/>
+        <w:t xml:space="preserve">functionality user can </w:t>
       </w:r>
       <w:r>
         <w:rPr>
@@ -3566,12 +3617,11 @@
           <w:color w:val="BF8F00" w:themeColor="accent4" w:themeShade="BF"/>
         </w:rPr>
       </w:pPr>
-      <w:bookmarkStart w:id="8" w:name="_Toc130465246"/>
+      <w:bookmarkStart w:id="8" w:name="_Toc130466773"/>
       <w:r>
         <w:rPr>
           <w:color w:val="BF8F00" w:themeColor="accent4" w:themeShade="BF"/>
         </w:rPr>
-        <w:lastRenderedPageBreak/>
         <w:t>2.2 Flow of Events</w:t>
       </w:r>
       <w:bookmarkEnd w:id="8"/>
@@ -3585,7 +3635,7 @@
           <w:color w:val="BF8F00" w:themeColor="accent4" w:themeShade="BF"/>
         </w:rPr>
       </w:pPr>
-      <w:bookmarkStart w:id="9" w:name="_Toc130465247"/>
+      <w:bookmarkStart w:id="9" w:name="_Toc130466774"/>
       <w:r>
         <w:rPr>
           <w:color w:val="BF8F00" w:themeColor="accent4" w:themeShade="BF"/>
@@ -3613,6 +3663,7 @@
         </w:rPr>
         <w:t xml:space="preserve">an </w:t>
       </w:r>
+      <w:proofErr w:type="gramStart"/>
       <w:r>
         <w:rPr>
           <w:color w:val="BF8F00" w:themeColor="accent4" w:themeShade="BF"/>
@@ -3621,6 +3672,7 @@
         <w:t>asset</w:t>
       </w:r>
       <w:bookmarkEnd w:id="9"/>
+      <w:proofErr w:type="gramEnd"/>
     </w:p>
     <w:p>
       <w:pPr>
@@ -3955,7 +4007,7 @@
           <w:color w:val="BF8F00" w:themeColor="accent4" w:themeShade="BF"/>
         </w:rPr>
       </w:pPr>
-      <w:bookmarkStart w:id="10" w:name="_Toc130465248"/>
+      <w:bookmarkStart w:id="10" w:name="_Toc130466775"/>
       <w:r>
         <w:rPr>
           <w:color w:val="BF8F00" w:themeColor="accent4" w:themeShade="BF"/>
@@ -3980,9 +4032,19 @@
           <w:iCs/>
           <w:color w:val="BF8F00" w:themeColor="accent4" w:themeShade="BF"/>
         </w:rPr>
-        <w:t>Failed to find the asset</w:t>
+        <w:t xml:space="preserve">Failed to find the </w:t>
+      </w:r>
+      <w:proofErr w:type="gramStart"/>
+      <w:r>
+        <w:rPr>
+          <w:i/>
+          <w:iCs/>
+          <w:color w:val="BF8F00" w:themeColor="accent4" w:themeShade="BF"/>
+        </w:rPr>
+        <w:t>asset</w:t>
       </w:r>
       <w:bookmarkEnd w:id="10"/>
+      <w:proofErr w:type="gramEnd"/>
     </w:p>
     <w:p>
       <w:pPr>
@@ -4006,7 +4068,23 @@
           <w:sz w:val="28"/>
           <w:szCs w:val="28"/>
         </w:rPr>
-        <w:t>user is searching for an asset that does not exist in the database then in the autocomplete suggestion there is a message “No assets with such name found”.</w:t>
+        <w:t xml:space="preserve">user is searching for an asset that does not exist in the </w:t>
+      </w:r>
+      <w:proofErr w:type="gramStart"/>
+      <w:r>
+        <w:rPr>
+          <w:sz w:val="28"/>
+          <w:szCs w:val="28"/>
+        </w:rPr>
+        <w:t>database</w:t>
+      </w:r>
+      <w:proofErr w:type="gramEnd"/>
+      <w:r>
+        <w:rPr>
+          <w:sz w:val="28"/>
+          <w:szCs w:val="28"/>
+        </w:rPr>
+        <w:t xml:space="preserve"> then in the autocomplete suggestion there is a message “No assets with such name found”.</w:t>
       </w:r>
     </w:p>
     <w:p>
@@ -4018,7 +4096,7 @@
           <w:color w:val="BF8F00" w:themeColor="accent4" w:themeShade="BF"/>
         </w:rPr>
       </w:pPr>
-      <w:bookmarkStart w:id="11" w:name="_Toc130465249"/>
+      <w:bookmarkStart w:id="11" w:name="_Toc130466776"/>
       <w:r>
         <w:rPr>
           <w:color w:val="BF8F00" w:themeColor="accent4" w:themeShade="BF"/>
@@ -4043,9 +4121,19 @@
           <w:iCs/>
           <w:color w:val="BF8F00" w:themeColor="accent4" w:themeShade="BF"/>
         </w:rPr>
-        <w:t>Getting all search results</w:t>
+        <w:t xml:space="preserve">Getting all search </w:t>
+      </w:r>
+      <w:proofErr w:type="gramStart"/>
+      <w:r>
+        <w:rPr>
+          <w:i/>
+          <w:iCs/>
+          <w:color w:val="BF8F00" w:themeColor="accent4" w:themeShade="BF"/>
+        </w:rPr>
+        <w:t>results</w:t>
       </w:r>
       <w:bookmarkEnd w:id="11"/>
+      <w:proofErr w:type="gramEnd"/>
     </w:p>
     <w:p>
       <w:pPr>
@@ -4088,7 +4176,7 @@
           <w:color w:val="BF8F00" w:themeColor="accent4" w:themeShade="BF"/>
         </w:rPr>
       </w:pPr>
-      <w:bookmarkStart w:id="12" w:name="_Toc130465250"/>
+      <w:bookmarkStart w:id="12" w:name="_Toc130466777"/>
       <w:r>
         <w:rPr>
           <w:color w:val="BF8F00" w:themeColor="accent4" w:themeShade="BF"/>
@@ -4200,7 +4288,15 @@
           <w:sz w:val="28"/>
           <w:szCs w:val="28"/>
         </w:rPr>
-        <w:t xml:space="preserve"> redundant. This may be preferable as</w:t>
+        <w:t xml:space="preserve"> </w:t>
+      </w:r>
+      <w:r>
+        <w:rPr>
+          <w:sz w:val="28"/>
+          <w:szCs w:val="28"/>
+        </w:rPr>
+        <w:lastRenderedPageBreak/>
+        <w:t>redundant. This may be preferable as</w:t>
       </w:r>
       <w:r>
         <w:rPr>
@@ -4279,13 +4375,18 @@
         <w:spacing w:line="360" w:lineRule="auto"/>
         <w:ind w:firstLine="720"/>
       </w:pPr>
-      <w:bookmarkStart w:id="13" w:name="_Toc130465251"/>
+      <w:bookmarkStart w:id="13" w:name="_Toc130466778"/>
       <w:r>
         <w:rPr>
           <w:color w:val="BF8F00" w:themeColor="accent4" w:themeShade="BF"/>
         </w:rPr>
-        <w:lastRenderedPageBreak/>
-        <w:t>2.4 Prerequisites</w:t>
+        <w:t xml:space="preserve">2.4 </w:t>
+      </w:r>
+      <w:r>
+        <w:rPr>
+          <w:color w:val="BF8F00" w:themeColor="accent4" w:themeShade="BF"/>
+        </w:rPr>
+        <w:t>Prerequisites</w:t>
       </w:r>
       <w:bookmarkEnd w:id="13"/>
     </w:p>
@@ -4329,7 +4430,7 @@
           <w:color w:val="BF8F00" w:themeColor="accent4" w:themeShade="BF"/>
         </w:rPr>
       </w:pPr>
-      <w:bookmarkStart w:id="14" w:name="_Toc130465252"/>
+      <w:bookmarkStart w:id="14" w:name="_Toc130466779"/>
       <w:r>
         <w:rPr>
           <w:color w:val="BF8F00" w:themeColor="accent4" w:themeShade="BF"/>

</xml_diff>

<commit_message>
Fixed stuff based on FR
</commit_message>
<xml_diff>
--- a/documentation/__to_submit/development/SSU/SSU_RealTimeAssetsView.docx
+++ b/documentation/__to_submit/development/SSU/SSU_RealTimeAssetsView.docx
@@ -636,45 +636,7 @@
                                   <w14:round/>
                                 </w14:textOutline>
                               </w:rPr>
-                              <w:t xml:space="preserve">real time </w:t>
-                            </w:r>
-                            <w:proofErr w:type="gramStart"/>
-                            <w:r>
-                              <w:rPr>
-                                <w:color w:val="BF8F00" w:themeColor="accent4" w:themeShade="BF"/>
-                                <w:sz w:val="48"/>
-                                <w:szCs w:val="48"/>
-                                <w14:shadow w14:blurRad="38100" w14:dist="25400" w14:dir="5400000" w14:sx="100000" w14:sy="100000" w14:kx="0" w14:ky="0" w14:algn="ctr">
-                                  <w14:srgbClr w14:val="6E747A">
-                                    <w14:alpha w14:val="57000"/>
-                                  </w14:srgbClr>
-                                </w14:shadow>
-                                <w14:textOutline w14:w="0" w14:cap="flat" w14:cmpd="sng" w14:algn="ctr">
-                                  <w14:noFill/>
-                                  <w14:prstDash w14:val="solid"/>
-                                  <w14:round/>
-                                </w14:textOutline>
-                              </w:rPr>
-                              <w:t>assets</w:t>
-                            </w:r>
-                            <w:proofErr w:type="gramEnd"/>
-                            <w:r>
-                              <w:rPr>
-                                <w:color w:val="BF8F00" w:themeColor="accent4" w:themeShade="BF"/>
-                                <w:sz w:val="48"/>
-                                <w:szCs w:val="48"/>
-                                <w14:shadow w14:blurRad="38100" w14:dist="25400" w14:dir="5400000" w14:sx="100000" w14:sy="100000" w14:kx="0" w14:ky="0" w14:algn="ctr">
-                                  <w14:srgbClr w14:val="6E747A">
-                                    <w14:alpha w14:val="57000"/>
-                                  </w14:srgbClr>
-                                </w14:shadow>
-                                <w14:textOutline w14:w="0" w14:cap="flat" w14:cmpd="sng" w14:algn="ctr">
-                                  <w14:noFill/>
-                                  <w14:prstDash w14:val="solid"/>
-                                  <w14:round/>
-                                </w14:textOutline>
-                              </w:rPr>
-                              <w:t xml:space="preserve"> view</w:t>
+                              <w:t>real time assets view</w:t>
                             </w:r>
                           </w:p>
                         </w:txbxContent>
@@ -699,11 +661,7 @@
           </mc:Choice>
           <mc:Fallback>
             <w:pict>
-              <v:shapetype w14:anchorId="555AA16B" id="_x0000_t202" coordsize="21600,21600" o:spt="202" path="m,l,21600r21600,l21600,xe">
-                <v:stroke joinstyle="miter"/>
-                <v:path gradientshapeok="t" o:connecttype="rect"/>
-              </v:shapetype>
-              <v:shape id="Text Box 4" o:spid="_x0000_s1027" type="#_x0000_t202" style="position:absolute;margin-left:0;margin-top:.7pt;width:430.5pt;height:75.75pt;z-index:251663360;visibility:visible;mso-wrap-style:square;mso-width-percent:0;mso-height-percent:0;mso-wrap-distance-left:9pt;mso-wrap-distance-top:0;mso-wrap-distance-right:9pt;mso-wrap-distance-bottom:0;mso-position-horizontal:center;mso-position-horizontal-relative:margin;mso-position-vertical:absolute;mso-position-vertical-relative:text;mso-width-percent:0;mso-height-percent:0;mso-width-relative:margin;mso-height-relative:margin;v-text-anchor:top" o:gfxdata="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" filled="f" stroked="f">
+              <v:shape w14:anchorId="555AA16B" id="Text Box 4" o:spid="_x0000_s1027" type="#_x0000_t202" style="position:absolute;margin-left:0;margin-top:.7pt;width:430.5pt;height:75.75pt;z-index:251663360;visibility:visible;mso-wrap-style:square;mso-width-percent:0;mso-height-percent:0;mso-wrap-distance-left:9pt;mso-wrap-distance-top:0;mso-wrap-distance-right:9pt;mso-wrap-distance-bottom:0;mso-position-horizontal:center;mso-position-horizontal-relative:margin;mso-position-vertical:absolute;mso-position-vertical-relative:text;mso-width-percent:0;mso-height-percent:0;mso-width-relative:margin;mso-height-relative:margin;v-text-anchor:top" o:gfxdata="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" filled="f" stroked="f">
                 <v:textbox>
                   <w:txbxContent>
                     <w:p>
@@ -2618,13 +2576,8 @@
               <w:cnfStyle w:val="000000100000" w:firstRow="0" w:lastRow="0" w:firstColumn="0" w:lastColumn="0" w:oddVBand="0" w:evenVBand="0" w:oddHBand="1" w:evenHBand="0" w:firstRowFirstColumn="0" w:firstRowLastColumn="0" w:lastRowFirstColumn="0" w:lastRowLastColumn="0"/>
             </w:pPr>
             <w:r>
-              <w:t xml:space="preserve">Aleksandar </w:t>
+              <w:t>Aleksandar Radenkovi</w:t>
             </w:r>
-            <w:proofErr w:type="spellStart"/>
-            <w:r>
-              <w:t>Radenkovi</w:t>
-            </w:r>
-            <w:proofErr w:type="spellEnd"/>
             <w:r>
               <w:rPr>
                 <w:lang w:val="sr-Latn-RS"/>
@@ -3652,7 +3605,6 @@
         </w:rPr>
         <w:t xml:space="preserve">an </w:t>
       </w:r>
-      <w:proofErr w:type="gramStart"/>
       <w:r>
         <w:rPr>
           <w:color w:val="BF8F00" w:themeColor="accent4" w:themeShade="BF"/>
@@ -3661,7 +3613,6 @@
         <w:t>asset</w:t>
       </w:r>
       <w:bookmarkEnd w:id="9"/>
-      <w:proofErr w:type="gramEnd"/>
     </w:p>
     <w:p>
       <w:pPr>
@@ -3949,26 +3900,26 @@
         </w:rPr>
         <w:t>.</w:t>
       </w:r>
-    </w:p>
-    <w:p>
-      <w:pPr>
-        <w:pStyle w:val="ListParagraph"/>
-        <w:numPr>
-          <w:ilvl w:val="0"/>
-          <w:numId w:val="5"/>
-        </w:numPr>
-        <w:spacing w:line="360" w:lineRule="auto"/>
-        <w:rPr>
-          <w:sz w:val="28"/>
-          <w:szCs w:val="28"/>
-        </w:rPr>
-      </w:pPr>
-      <w:r>
-        <w:rPr>
-          <w:sz w:val="28"/>
-          <w:szCs w:val="28"/>
-        </w:rPr>
-        <w:t>If predictions are requested the system sends them to the user.</w:t>
+      <w:r>
+        <w:rPr>
+          <w:sz w:val="28"/>
+          <w:szCs w:val="28"/>
+        </w:rPr>
+        <w:t xml:space="preserve"> The prediction is shown on the graph </w:t>
+      </w:r>
+      <w:r>
+        <w:rPr>
+          <w:sz w:val="28"/>
+          <w:szCs w:val="28"/>
+        </w:rPr>
+        <w:t xml:space="preserve">in </w:t>
+      </w:r>
+      <w:r>
+        <w:rPr>
+          <w:sz w:val="28"/>
+          <w:szCs w:val="28"/>
+        </w:rPr>
+        <w:t>the form of a continuous line that extends from the present price line.</w:t>
       </w:r>
     </w:p>
     <w:p>
@@ -4005,19 +3956,72 @@
           <w:iCs/>
           <w:color w:val="BF8F00" w:themeColor="accent4" w:themeShade="BF"/>
         </w:rPr>
-        <w:t xml:space="preserve">Failed to find the </w:t>
-      </w:r>
-      <w:proofErr w:type="gramStart"/>
+        <w:t>Failed to find the asset</w:t>
+      </w:r>
+      <w:bookmarkEnd w:id="10"/>
+    </w:p>
+    <w:p>
+      <w:pPr>
+        <w:pStyle w:val="ListParagraph"/>
+        <w:spacing w:line="360" w:lineRule="auto"/>
+        <w:ind w:left="1110" w:firstLine="330"/>
+        <w:rPr>
+          <w:sz w:val="28"/>
+          <w:szCs w:val="28"/>
+        </w:rPr>
+      </w:pPr>
+      <w:r>
+        <w:rPr>
+          <w:sz w:val="28"/>
+          <w:szCs w:val="28"/>
+        </w:rPr>
+        <w:t xml:space="preserve">If </w:t>
+      </w:r>
+      <w:r>
+        <w:rPr>
+          <w:sz w:val="28"/>
+          <w:szCs w:val="28"/>
+        </w:rPr>
+        <w:t>user is searching for an asset that does not exist in the database then in the autocomplete suggestion there is a message “No assets with such name found”.</w:t>
+      </w:r>
+    </w:p>
+    <w:p>
+      <w:pPr>
+        <w:pStyle w:val="Heading3"/>
+        <w:spacing w:line="360" w:lineRule="auto"/>
+        <w:ind w:left="390" w:firstLine="720"/>
+        <w:rPr>
+          <w:color w:val="BF8F00" w:themeColor="accent4" w:themeShade="BF"/>
+        </w:rPr>
+      </w:pPr>
+      <w:bookmarkStart w:id="11" w:name="_Toc130466776"/>
+      <w:r>
+        <w:rPr>
+          <w:color w:val="BF8F00" w:themeColor="accent4" w:themeShade="BF"/>
+        </w:rPr>
+        <w:t>2.2.</w:t>
+      </w:r>
+      <w:r>
+        <w:rPr>
+          <w:color w:val="BF8F00" w:themeColor="accent4" w:themeShade="BF"/>
+        </w:rPr>
+        <w:t>3</w:t>
+      </w:r>
+      <w:r>
+        <w:rPr>
+          <w:color w:val="BF8F00" w:themeColor="accent4" w:themeShade="BF"/>
+        </w:rPr>
+        <w:t xml:space="preserve"> </w:t>
+      </w:r>
       <w:r>
         <w:rPr>
           <w:i/>
           <w:iCs/>
           <w:color w:val="BF8F00" w:themeColor="accent4" w:themeShade="BF"/>
         </w:rPr>
-        <w:t>asset</w:t>
-      </w:r>
-      <w:bookmarkEnd w:id="10"/>
-      <w:proofErr w:type="gramEnd"/>
+        <w:t>Getting all search results</w:t>
+      </w:r>
+      <w:bookmarkEnd w:id="11"/>
     </w:p>
     <w:p>
       <w:pPr>
@@ -4034,95 +4038,6 @@
           <w:sz w:val="28"/>
           <w:szCs w:val="28"/>
         </w:rPr>
-        <w:t xml:space="preserve">If </w:t>
-      </w:r>
-      <w:r>
-        <w:rPr>
-          <w:sz w:val="28"/>
-          <w:szCs w:val="28"/>
-        </w:rPr>
-        <w:t xml:space="preserve">user is searching for an asset that does not exist in the </w:t>
-      </w:r>
-      <w:proofErr w:type="gramStart"/>
-      <w:r>
-        <w:rPr>
-          <w:sz w:val="28"/>
-          <w:szCs w:val="28"/>
-        </w:rPr>
-        <w:t>database</w:t>
-      </w:r>
-      <w:proofErr w:type="gramEnd"/>
-      <w:r>
-        <w:rPr>
-          <w:sz w:val="28"/>
-          <w:szCs w:val="28"/>
-        </w:rPr>
-        <w:t xml:space="preserve"> then in the autocomplete suggestion there is a message “No assets with such name found”.</w:t>
-      </w:r>
-    </w:p>
-    <w:p>
-      <w:pPr>
-        <w:pStyle w:val="Heading3"/>
-        <w:spacing w:line="360" w:lineRule="auto"/>
-        <w:ind w:left="390" w:firstLine="720"/>
-        <w:rPr>
-          <w:color w:val="BF8F00" w:themeColor="accent4" w:themeShade="BF"/>
-        </w:rPr>
-      </w:pPr>
-      <w:bookmarkStart w:id="11" w:name="_Toc130466776"/>
-      <w:r>
-        <w:rPr>
-          <w:color w:val="BF8F00" w:themeColor="accent4" w:themeShade="BF"/>
-        </w:rPr>
-        <w:t>2.2.</w:t>
-      </w:r>
-      <w:r>
-        <w:rPr>
-          <w:color w:val="BF8F00" w:themeColor="accent4" w:themeShade="BF"/>
-        </w:rPr>
-        <w:t>3</w:t>
-      </w:r>
-      <w:r>
-        <w:rPr>
-          <w:color w:val="BF8F00" w:themeColor="accent4" w:themeShade="BF"/>
-        </w:rPr>
-        <w:t xml:space="preserve"> </w:t>
-      </w:r>
-      <w:r>
-        <w:rPr>
-          <w:i/>
-          <w:iCs/>
-          <w:color w:val="BF8F00" w:themeColor="accent4" w:themeShade="BF"/>
-        </w:rPr>
-        <w:t xml:space="preserve">Getting all search </w:t>
-      </w:r>
-      <w:proofErr w:type="gramStart"/>
-      <w:r>
-        <w:rPr>
-          <w:i/>
-          <w:iCs/>
-          <w:color w:val="BF8F00" w:themeColor="accent4" w:themeShade="BF"/>
-        </w:rPr>
-        <w:t>results</w:t>
-      </w:r>
-      <w:bookmarkEnd w:id="11"/>
-      <w:proofErr w:type="gramEnd"/>
-    </w:p>
-    <w:p>
-      <w:pPr>
-        <w:pStyle w:val="ListParagraph"/>
-        <w:spacing w:line="360" w:lineRule="auto"/>
-        <w:ind w:left="1110" w:firstLine="330"/>
-        <w:rPr>
-          <w:sz w:val="28"/>
-          <w:szCs w:val="28"/>
-        </w:rPr>
-      </w:pPr>
-      <w:r>
-        <w:rPr>
-          <w:sz w:val="28"/>
-          <w:szCs w:val="28"/>
-        </w:rPr>
         <w:t>In case user</w:t>
       </w:r>
       <w:r>
@@ -4226,7 +4141,15 @@
           <w:sz w:val="28"/>
           <w:szCs w:val="28"/>
         </w:rPr>
-        <w:t xml:space="preserve"> the system itself would fetch data from an outside source</w:t>
+        <w:t xml:space="preserve"> the system itself would fetch data from </w:t>
+      </w:r>
+      <w:r>
+        <w:rPr>
+          <w:sz w:val="28"/>
+          <w:szCs w:val="28"/>
+        </w:rPr>
+        <w:lastRenderedPageBreak/>
+        <w:t>an outside source</w:t>
       </w:r>
       <w:r>
         <w:rPr>
@@ -4261,15 +4184,7 @@
           <w:sz w:val="28"/>
           <w:szCs w:val="28"/>
         </w:rPr>
-        <w:t xml:space="preserve"> </w:t>
-      </w:r>
-      <w:r>
-        <w:rPr>
-          <w:sz w:val="28"/>
-          <w:szCs w:val="28"/>
-        </w:rPr>
-        <w:lastRenderedPageBreak/>
-        <w:t>redundant. This may be preferable as</w:t>
+        <w:t xml:space="preserve"> redundant. This may be preferable as</w:t>
       </w:r>
       <w:r>
         <w:rPr>

</xml_diff>